<commit_message>
added tests for while/for/ifelse
</commit_message>
<xml_diff>
--- a/ProjectDocumentation.docx
+++ b/ProjectDocumentation.docx
@@ -73,26 +73,39 @@
       <w:r>
         <w:t>Wrote first half of symbols (for the most part) including the --, ++ operators, tested, prepared team documentation and README.</w:t>
       </w:r>
-      <w:r>
+    </w:p>
+    <w:p>
+      <w:pPr>
         <w:rPr>
           <w:b/>
         </w:rPr>
-        <w:br w:type="page"/>
-      </w:r>
-    </w:p>
-    <w:p>
-      <w:pPr>
+      </w:pPr>
+      <w:r>
         <w:rPr>
           <w:b/>
         </w:rPr>
-      </w:pPr>
-      <w:r>
+        <w:t>Test Input/Results:</w:t>
+      </w:r>
+    </w:p>
+    <w:p>
+      <w:pPr>
         <w:rPr>
           <w:b/>
         </w:rPr>
-        <w:lastRenderedPageBreak/>
-        <w:t>Test Input/Results:</w:t>
-      </w:r>
+      </w:pPr>
+    </w:p>
+    <w:p>
+      <w:pPr>
+        <w:pStyle w:val="Heading1"/>
+      </w:pPr>
+      <w:proofErr w:type="spellStart"/>
+      <w:r>
+        <w:t>testFunctionCall.csx</w:t>
+      </w:r>
+      <w:proofErr w:type="spellEnd"/>
+    </w:p>
+    <w:p/>
+    <w:p>
       <w:bookmarkStart w:id="0" w:name="_GoBack"/>
       <w:bookmarkEnd w:id="0"/>
     </w:p>
@@ -102,15 +115,394 @@
       </w:pPr>
       <w:proofErr w:type="spellStart"/>
       <w:r>
+        <w:lastRenderedPageBreak/>
+        <w:t>testWhileLoop.csx</w:t>
+      </w:r>
+      <w:proofErr w:type="spellEnd"/>
+      <w:r>
+        <w:rPr>
+          <w:noProof/>
+        </w:rPr>
+        <w:drawing>
+          <wp:inline distT="0" distB="0" distL="0" distR="0" wp14:anchorId="51B5E84E" wp14:editId="5635DD3E">
+            <wp:extent cx="4699000" cy="3114675"/>
+            <wp:effectExtent l="0" t="0" r="0" b="9525"/>
+            <wp:docPr id="41" name="Picture 41" descr="../../Screen%20Shot%202015-11-16%20at%207.59.13%20PM.png"/>
+            <wp:cNvGraphicFramePr>
+              <a:graphicFrameLocks xmlns:a="http://schemas.openxmlformats.org/drawingml/2006/main" noChangeAspect="1"/>
+            </wp:cNvGraphicFramePr>
+            <a:graphic xmlns:a="http://schemas.openxmlformats.org/drawingml/2006/main">
+              <a:graphicData uri="http://schemas.openxmlformats.org/drawingml/2006/picture">
+                <pic:pic xmlns:pic="http://schemas.openxmlformats.org/drawingml/2006/picture">
+                  <pic:nvPicPr>
+                    <pic:cNvPr id="0" name="Picture 11" descr="../../Screen%20Shot%202015-11-16%20at%207.59.13%20PM.png"/>
+                    <pic:cNvPicPr>
+                      <a:picLocks noChangeAspect="1" noChangeArrowheads="1"/>
+                    </pic:cNvPicPr>
+                  </pic:nvPicPr>
+                  <pic:blipFill>
+                    <a:blip r:embed="rId6">
+                      <a:extLst>
+                        <a:ext uri="{28A0092B-C50C-407E-A947-70E740481C1C}">
+                          <a14:useLocalDpi xmlns:a14="http://schemas.microsoft.com/office/drawing/2010/main" val="0"/>
+                        </a:ext>
+                      </a:extLst>
+                    </a:blip>
+                    <a:srcRect/>
+                    <a:stretch>
+                      <a:fillRect/>
+                    </a:stretch>
+                  </pic:blipFill>
+                  <pic:spPr bwMode="auto">
+                    <a:xfrm>
+                      <a:off x="0" y="0"/>
+                      <a:ext cx="4699000" cy="3114675"/>
+                    </a:xfrm>
+                    <a:prstGeom prst="rect">
+                      <a:avLst/>
+                    </a:prstGeom>
+                    <a:noFill/>
+                    <a:ln>
+                      <a:noFill/>
+                    </a:ln>
+                  </pic:spPr>
+                </pic:pic>
+              </a:graphicData>
+            </a:graphic>
+          </wp:inline>
+        </w:drawing>
+      </w:r>
+      <w:r>
+        <w:rPr>
+          <w:noProof/>
+        </w:rPr>
+        <w:drawing>
+          <wp:inline distT="0" distB="0" distL="0" distR="0" wp14:anchorId="07CEE21B" wp14:editId="2B1A02E4">
+            <wp:extent cx="5939155" cy="1837690"/>
+            <wp:effectExtent l="0" t="0" r="4445" b="0"/>
+            <wp:docPr id="45" name="Picture 45" descr="../../Screen%20Shot%202015-11-16%20at%207.59.20%20PM.png"/>
+            <wp:cNvGraphicFramePr>
+              <a:graphicFrameLocks xmlns:a="http://schemas.openxmlformats.org/drawingml/2006/main" noChangeAspect="1"/>
+            </wp:cNvGraphicFramePr>
+            <a:graphic xmlns:a="http://schemas.openxmlformats.org/drawingml/2006/main">
+              <a:graphicData uri="http://schemas.openxmlformats.org/drawingml/2006/picture">
+                <pic:pic xmlns:pic="http://schemas.openxmlformats.org/drawingml/2006/picture">
+                  <pic:nvPicPr>
+                    <pic:cNvPr id="0" name="Picture 13" descr="../../Screen%20Shot%202015-11-16%20at%207.59.20%20PM.png"/>
+                    <pic:cNvPicPr>
+                      <a:picLocks noChangeAspect="1" noChangeArrowheads="1"/>
+                    </pic:cNvPicPr>
+                  </pic:nvPicPr>
+                  <pic:blipFill>
+                    <a:blip r:embed="rId7">
+                      <a:extLst>
+                        <a:ext uri="{28A0092B-C50C-407E-A947-70E740481C1C}">
+                          <a14:useLocalDpi xmlns:a14="http://schemas.microsoft.com/office/drawing/2010/main" val="0"/>
+                        </a:ext>
+                      </a:extLst>
+                    </a:blip>
+                    <a:srcRect/>
+                    <a:stretch>
+                      <a:fillRect/>
+                    </a:stretch>
+                  </pic:blipFill>
+                  <pic:spPr bwMode="auto">
+                    <a:xfrm>
+                      <a:off x="0" y="0"/>
+                      <a:ext cx="5939155" cy="1837690"/>
+                    </a:xfrm>
+                    <a:prstGeom prst="rect">
+                      <a:avLst/>
+                    </a:prstGeom>
+                    <a:noFill/>
+                    <a:ln>
+                      <a:noFill/>
+                    </a:ln>
+                  </pic:spPr>
+                </pic:pic>
+              </a:graphicData>
+            </a:graphic>
+          </wp:inline>
+        </w:drawing>
+      </w:r>
+    </w:p>
+    <w:p>
+      <w:pPr>
+        <w:pStyle w:val="Heading1"/>
+      </w:pPr>
+      <w:proofErr w:type="spellStart"/>
+      <w:r>
+        <w:t>testIfElseMissingEndIf</w:t>
+      </w:r>
+      <w:r>
+        <w:t>.csx</w:t>
+      </w:r>
+      <w:proofErr w:type="spellEnd"/>
+    </w:p>
+    <w:p>
+      <w:pPr>
+        <w:pStyle w:val="Heading1"/>
+      </w:pPr>
+      <w:r>
+        <w:rPr>
+          <w:noProof/>
+        </w:rPr>
+        <w:lastRenderedPageBreak/>
+        <w:drawing>
+          <wp:inline distT="0" distB="0" distL="0" distR="0" wp14:anchorId="5D07E386" wp14:editId="12B0836B">
+            <wp:extent cx="3123565" cy="3032760"/>
+            <wp:effectExtent l="0" t="0" r="635" b="0"/>
+            <wp:docPr id="39" name="Picture 39" descr="../../Screen%20Shot%202015-11-16%20at%207.42.16%20PM.png"/>
+            <wp:cNvGraphicFramePr>
+              <a:graphicFrameLocks xmlns:a="http://schemas.openxmlformats.org/drawingml/2006/main" noChangeAspect="1"/>
+            </wp:cNvGraphicFramePr>
+            <a:graphic xmlns:a="http://schemas.openxmlformats.org/drawingml/2006/main">
+              <a:graphicData uri="http://schemas.openxmlformats.org/drawingml/2006/picture">
+                <pic:pic xmlns:pic="http://schemas.openxmlformats.org/drawingml/2006/picture">
+                  <pic:nvPicPr>
+                    <pic:cNvPr id="0" name="Picture 9" descr="../../Screen%20Shot%202015-11-16%20at%207.42.16%20PM.png"/>
+                    <pic:cNvPicPr>
+                      <a:picLocks noChangeAspect="1" noChangeArrowheads="1"/>
+                    </pic:cNvPicPr>
+                  </pic:nvPicPr>
+                  <pic:blipFill>
+                    <a:blip r:embed="rId8">
+                      <a:extLst>
+                        <a:ext uri="{28A0092B-C50C-407E-A947-70E740481C1C}">
+                          <a14:useLocalDpi xmlns:a14="http://schemas.microsoft.com/office/drawing/2010/main" val="0"/>
+                        </a:ext>
+                      </a:extLst>
+                    </a:blip>
+                    <a:srcRect/>
+                    <a:stretch>
+                      <a:fillRect/>
+                    </a:stretch>
+                  </pic:blipFill>
+                  <pic:spPr bwMode="auto">
+                    <a:xfrm>
+                      <a:off x="0" y="0"/>
+                      <a:ext cx="3123565" cy="3032760"/>
+                    </a:xfrm>
+                    <a:prstGeom prst="rect">
+                      <a:avLst/>
+                    </a:prstGeom>
+                    <a:noFill/>
+                    <a:ln>
+                      <a:noFill/>
+                    </a:ln>
+                  </pic:spPr>
+                </pic:pic>
+              </a:graphicData>
+            </a:graphic>
+          </wp:inline>
+        </w:drawing>
+      </w:r>
+      <w:r>
+        <w:rPr>
+          <w:noProof/>
+        </w:rPr>
+        <w:drawing>
+          <wp:inline distT="0" distB="0" distL="0" distR="0" wp14:anchorId="499C2638" wp14:editId="20F374D6">
+            <wp:extent cx="5939155" cy="4617085"/>
+            <wp:effectExtent l="0" t="0" r="4445" b="5715"/>
+            <wp:docPr id="40" name="Picture 40" descr="../../Screen%20Shot%202015-11-16%20at%207.46.18%20PM.png"/>
+            <wp:cNvGraphicFramePr>
+              <a:graphicFrameLocks xmlns:a="http://schemas.openxmlformats.org/drawingml/2006/main" noChangeAspect="1"/>
+            </wp:cNvGraphicFramePr>
+            <a:graphic xmlns:a="http://schemas.openxmlformats.org/drawingml/2006/main">
+              <a:graphicData uri="http://schemas.openxmlformats.org/drawingml/2006/picture">
+                <pic:pic xmlns:pic="http://schemas.openxmlformats.org/drawingml/2006/picture">
+                  <pic:nvPicPr>
+                    <pic:cNvPr id="0" name="Picture 10" descr="../../Screen%20Shot%202015-11-16%20at%207.46.18%20PM.png"/>
+                    <pic:cNvPicPr>
+                      <a:picLocks noChangeAspect="1" noChangeArrowheads="1"/>
+                    </pic:cNvPicPr>
+                  </pic:nvPicPr>
+                  <pic:blipFill>
+                    <a:blip r:embed="rId9">
+                      <a:extLst>
+                        <a:ext uri="{28A0092B-C50C-407E-A947-70E740481C1C}">
+                          <a14:useLocalDpi xmlns:a14="http://schemas.microsoft.com/office/drawing/2010/main" val="0"/>
+                        </a:ext>
+                      </a:extLst>
+                    </a:blip>
+                    <a:srcRect/>
+                    <a:stretch>
+                      <a:fillRect/>
+                    </a:stretch>
+                  </pic:blipFill>
+                  <pic:spPr bwMode="auto">
+                    <a:xfrm>
+                      <a:off x="0" y="0"/>
+                      <a:ext cx="5939155" cy="4617085"/>
+                    </a:xfrm>
+                    <a:prstGeom prst="rect">
+                      <a:avLst/>
+                    </a:prstGeom>
+                    <a:noFill/>
+                    <a:ln>
+                      <a:noFill/>
+                    </a:ln>
+                  </pic:spPr>
+                </pic:pic>
+              </a:graphicData>
+            </a:graphic>
+          </wp:inline>
+        </w:drawing>
+      </w:r>
+    </w:p>
+    <w:p>
+      <w:pPr>
+        <w:pStyle w:val="Heading1"/>
+      </w:pPr>
+      <w:r>
+        <w:lastRenderedPageBreak/>
+        <w:t>testIfElse</w:t>
+      </w:r>
+      <w:r>
+        <w:t>2</w:t>
+      </w:r>
+      <w:r>
+        <w:t>.csx</w:t>
+      </w:r>
+      <w:r>
+        <w:rPr>
+          <w:b/>
+          <w:noProof/>
+        </w:rPr>
+        <w:drawing>
+          <wp:inline distT="0" distB="0" distL="0" distR="0" wp14:anchorId="2E4DF9A0" wp14:editId="14CB2845">
+            <wp:extent cx="5685790" cy="7089995"/>
+            <wp:effectExtent l="0" t="0" r="3810" b="0"/>
+            <wp:docPr id="22" name="Picture 22" descr="../../Screen%20Shot%202015-11-16%20at%207.29.18%20PM.png"/>
+            <wp:cNvGraphicFramePr>
+              <a:graphicFrameLocks xmlns:a="http://schemas.openxmlformats.org/drawingml/2006/main" noChangeAspect="1"/>
+            </wp:cNvGraphicFramePr>
+            <a:graphic xmlns:a="http://schemas.openxmlformats.org/drawingml/2006/main">
+              <a:graphicData uri="http://schemas.openxmlformats.org/drawingml/2006/picture">
+                <pic:pic xmlns:pic="http://schemas.openxmlformats.org/drawingml/2006/picture">
+                  <pic:nvPicPr>
+                    <pic:cNvPr id="0" name="Picture 6" descr="../../Screen%20Shot%202015-11-16%20at%207.29.18%20PM.png"/>
+                    <pic:cNvPicPr>
+                      <a:picLocks noChangeAspect="1" noChangeArrowheads="1"/>
+                    </pic:cNvPicPr>
+                  </pic:nvPicPr>
+                  <pic:blipFill>
+                    <a:blip r:embed="rId10">
+                      <a:extLst>
+                        <a:ext uri="{28A0092B-C50C-407E-A947-70E740481C1C}">
+                          <a14:useLocalDpi xmlns:a14="http://schemas.microsoft.com/office/drawing/2010/main" val="0"/>
+                        </a:ext>
+                      </a:extLst>
+                    </a:blip>
+                    <a:srcRect/>
+                    <a:stretch>
+                      <a:fillRect/>
+                    </a:stretch>
+                  </pic:blipFill>
+                  <pic:spPr bwMode="auto">
+                    <a:xfrm>
+                      <a:off x="0" y="0"/>
+                      <a:ext cx="5687674" cy="7092344"/>
+                    </a:xfrm>
+                    <a:prstGeom prst="rect">
+                      <a:avLst/>
+                    </a:prstGeom>
+                    <a:noFill/>
+                    <a:ln>
+                      <a:noFill/>
+                    </a:ln>
+                  </pic:spPr>
+                </pic:pic>
+              </a:graphicData>
+            </a:graphic>
+          </wp:inline>
+        </w:drawing>
+      </w:r>
+      <w:r>
+        <w:rPr>
+          <w:b/>
+          <w:noProof/>
+        </w:rPr>
+        <w:lastRenderedPageBreak/>
+        <w:drawing>
+          <wp:inline distT="0" distB="0" distL="0" distR="0" wp14:anchorId="7BB8F7BB" wp14:editId="740D3496">
+            <wp:extent cx="5939155" cy="5939155"/>
+            <wp:effectExtent l="0" t="0" r="4445" b="4445"/>
+            <wp:docPr id="30" name="Picture 30" descr="../../Screen%20Shot%202015-11-16%20at%207.29.41%20PM.png"/>
+            <wp:cNvGraphicFramePr>
+              <a:graphicFrameLocks xmlns:a="http://schemas.openxmlformats.org/drawingml/2006/main" noChangeAspect="1"/>
+            </wp:cNvGraphicFramePr>
+            <a:graphic xmlns:a="http://schemas.openxmlformats.org/drawingml/2006/main">
+              <a:graphicData uri="http://schemas.openxmlformats.org/drawingml/2006/picture">
+                <pic:pic xmlns:pic="http://schemas.openxmlformats.org/drawingml/2006/picture">
+                  <pic:nvPicPr>
+                    <pic:cNvPr id="0" name="Picture 7" descr="../../Screen%20Shot%202015-11-16%20at%207.29.41%20PM.png"/>
+                    <pic:cNvPicPr>
+                      <a:picLocks noChangeAspect="1" noChangeArrowheads="1"/>
+                    </pic:cNvPicPr>
+                  </pic:nvPicPr>
+                  <pic:blipFill>
+                    <a:blip r:embed="rId11">
+                      <a:extLst>
+                        <a:ext uri="{28A0092B-C50C-407E-A947-70E740481C1C}">
+                          <a14:useLocalDpi xmlns:a14="http://schemas.microsoft.com/office/drawing/2010/main" val="0"/>
+                        </a:ext>
+                      </a:extLst>
+                    </a:blip>
+                    <a:srcRect/>
+                    <a:stretch>
+                      <a:fillRect/>
+                    </a:stretch>
+                  </pic:blipFill>
+                  <pic:spPr bwMode="auto">
+                    <a:xfrm>
+                      <a:off x="0" y="0"/>
+                      <a:ext cx="5939155" cy="5939155"/>
+                    </a:xfrm>
+                    <a:prstGeom prst="rect">
+                      <a:avLst/>
+                    </a:prstGeom>
+                    <a:noFill/>
+                    <a:ln>
+                      <a:noFill/>
+                    </a:ln>
+                  </pic:spPr>
+                </pic:pic>
+              </a:graphicData>
+            </a:graphic>
+          </wp:inline>
+        </w:drawing>
+      </w:r>
+    </w:p>
+    <w:p>
+      <w:pPr>
+        <w:pStyle w:val="Heading1"/>
+      </w:pPr>
+    </w:p>
+    <w:p>
+      <w:pPr>
+        <w:pStyle w:val="Heading1"/>
+      </w:pPr>
+    </w:p>
+    <w:p/>
+    <w:p>
+      <w:pPr>
+        <w:pStyle w:val="Heading1"/>
+      </w:pPr>
+      <w:r>
+        <w:lastRenderedPageBreak/>
         <w:t>test</w:t>
       </w:r>
       <w:r>
         <w:t>IfElse</w:t>
       </w:r>
       <w:r>
+        <w:t>1</w:t>
+      </w:r>
+      <w:r>
         <w:t>.csx</w:t>
       </w:r>
-      <w:proofErr w:type="spellEnd"/>
     </w:p>
     <w:p>
       <w:pPr>
@@ -118,12 +510,131 @@
           <w:b/>
         </w:rPr>
       </w:pPr>
+      <w:r>
+        <w:rPr>
+          <w:b/>
+          <w:noProof/>
+        </w:rPr>
+        <w:drawing>
+          <wp:inline distT="0" distB="0" distL="0" distR="0" wp14:anchorId="1D8A82E4" wp14:editId="52FFE32C">
+            <wp:extent cx="5939155" cy="7623175"/>
+            <wp:effectExtent l="0" t="0" r="4445" b="0"/>
+            <wp:docPr id="7" name="Picture 7" descr="../../Screen%20Shot%202015-11-16%20at%207.27.01%20PM.png"/>
+            <wp:cNvGraphicFramePr>
+              <a:graphicFrameLocks xmlns:a="http://schemas.openxmlformats.org/drawingml/2006/main" noChangeAspect="1"/>
+            </wp:cNvGraphicFramePr>
+            <a:graphic xmlns:a="http://schemas.openxmlformats.org/drawingml/2006/main">
+              <a:graphicData uri="http://schemas.openxmlformats.org/drawingml/2006/picture">
+                <pic:pic xmlns:pic="http://schemas.openxmlformats.org/drawingml/2006/picture">
+                  <pic:nvPicPr>
+                    <pic:cNvPr id="0" name="Picture 4" descr="../../Screen%20Shot%202015-11-16%20at%207.27.01%20PM.png"/>
+                    <pic:cNvPicPr>
+                      <a:picLocks noChangeAspect="1" noChangeArrowheads="1"/>
+                    </pic:cNvPicPr>
+                  </pic:nvPicPr>
+                  <pic:blipFill>
+                    <a:blip r:embed="rId12">
+                      <a:extLst>
+                        <a:ext uri="{28A0092B-C50C-407E-A947-70E740481C1C}">
+                          <a14:useLocalDpi xmlns:a14="http://schemas.microsoft.com/office/drawing/2010/main" val="0"/>
+                        </a:ext>
+                      </a:extLst>
+                    </a:blip>
+                    <a:srcRect/>
+                    <a:stretch>
+                      <a:fillRect/>
+                    </a:stretch>
+                  </pic:blipFill>
+                  <pic:spPr bwMode="auto">
+                    <a:xfrm>
+                      <a:off x="0" y="0"/>
+                      <a:ext cx="5939155" cy="7623175"/>
+                    </a:xfrm>
+                    <a:prstGeom prst="rect">
+                      <a:avLst/>
+                    </a:prstGeom>
+                    <a:noFill/>
+                    <a:ln>
+                      <a:noFill/>
+                    </a:ln>
+                  </pic:spPr>
+                </pic:pic>
+              </a:graphicData>
+            </a:graphic>
+          </wp:inline>
+        </w:drawing>
+      </w:r>
     </w:p>
     <w:p>
       <w:pPr>
         <w:rPr>
           <w:b/>
         </w:rPr>
+      </w:pPr>
+      <w:r>
+        <w:rPr>
+          <w:b/>
+          <w:noProof/>
+        </w:rPr>
+        <w:lastRenderedPageBreak/>
+        <w:drawing>
+          <wp:inline distT="0" distB="0" distL="0" distR="0" wp14:anchorId="7010B415" wp14:editId="2538B80C">
+            <wp:extent cx="5640070" cy="7098030"/>
+            <wp:effectExtent l="0" t="0" r="0" b="0"/>
+            <wp:docPr id="21" name="Picture 21" descr="../../Screen%20Shot%202015-11-16%20at%207.27.17%20PM.png"/>
+            <wp:cNvGraphicFramePr>
+              <a:graphicFrameLocks xmlns:a="http://schemas.openxmlformats.org/drawingml/2006/main" noChangeAspect="1"/>
+            </wp:cNvGraphicFramePr>
+            <a:graphic xmlns:a="http://schemas.openxmlformats.org/drawingml/2006/main">
+              <a:graphicData uri="http://schemas.openxmlformats.org/drawingml/2006/picture">
+                <pic:pic xmlns:pic="http://schemas.openxmlformats.org/drawingml/2006/picture">
+                  <pic:nvPicPr>
+                    <pic:cNvPr id="0" name="Picture 5" descr="../../Screen%20Shot%202015-11-16%20at%207.27.17%20PM.png"/>
+                    <pic:cNvPicPr>
+                      <a:picLocks noChangeAspect="1" noChangeArrowheads="1"/>
+                    </pic:cNvPicPr>
+                  </pic:nvPicPr>
+                  <pic:blipFill>
+                    <a:blip r:embed="rId13">
+                      <a:extLst>
+                        <a:ext uri="{28A0092B-C50C-407E-A947-70E740481C1C}">
+                          <a14:useLocalDpi xmlns:a14="http://schemas.microsoft.com/office/drawing/2010/main" val="0"/>
+                        </a:ext>
+                      </a:extLst>
+                    </a:blip>
+                    <a:srcRect/>
+                    <a:stretch>
+                      <a:fillRect/>
+                    </a:stretch>
+                  </pic:blipFill>
+                  <pic:spPr bwMode="auto">
+                    <a:xfrm>
+                      <a:off x="0" y="0"/>
+                      <a:ext cx="5640070" cy="7098030"/>
+                    </a:xfrm>
+                    <a:prstGeom prst="rect">
+                      <a:avLst/>
+                    </a:prstGeom>
+                    <a:noFill/>
+                    <a:ln>
+                      <a:noFill/>
+                    </a:ln>
+                  </pic:spPr>
+                </pic:pic>
+              </a:graphicData>
+            </a:graphic>
+          </wp:inline>
+        </w:drawing>
+      </w:r>
+    </w:p>
+    <w:p>
+      <w:pPr>
+        <w:pStyle w:val="Heading1"/>
+      </w:pPr>
+    </w:p>
+    <w:p>
+      <w:pPr>
+        <w:pStyle w:val="Heading1"/>
       </w:pPr>
     </w:p>
     <w:p>
@@ -173,7 +684,7 @@
                     </pic:cNvPicPr>
                   </pic:nvPicPr>
                   <pic:blipFill>
-                    <a:blip r:embed="rId4">
+                    <a:blip r:embed="rId14">
                       <a:extLst>
                         <a:ext uri="{28A0092B-C50C-407E-A947-70E740481C1C}">
                           <a14:useLocalDpi xmlns:a14="http://schemas.microsoft.com/office/drawing/2010/main" val="0"/>
@@ -229,7 +740,7 @@
                     </pic:cNvPicPr>
                   </pic:nvPicPr>
                   <pic:blipFill>
-                    <a:blip r:embed="rId5">
+                    <a:blip r:embed="rId15">
                       <a:extLst>
                         <a:ext uri="{28A0092B-C50C-407E-A947-70E740481C1C}">
                           <a14:useLocalDpi xmlns:a14="http://schemas.microsoft.com/office/drawing/2010/main" val="0"/>
@@ -269,6 +780,56 @@
     </w:sectPr>
   </w:body>
 </w:document>
+</file>
+
+<file path=word/endnotes.xml><?xml version="1.0" encoding="utf-8"?>
+<w:endnotes xmlns:wpc="http://schemas.microsoft.com/office/word/2010/wordprocessingCanvas" xmlns:mo="http://schemas.microsoft.com/office/mac/office/2008/main" xmlns:mc="http://schemas.openxmlformats.org/markup-compatibility/2006" xmlns:mv="urn:schemas-microsoft-com:mac:vml" xmlns:o="urn:schemas-microsoft-com:office:office" xmlns:r="http://schemas.openxmlformats.org/officeDocument/2006/relationships" xmlns:m="http://schemas.openxmlformats.org/officeDocument/2006/math" xmlns:v="urn:schemas-microsoft-com:vml" xmlns:wp14="http://schemas.microsoft.com/office/word/2010/wordprocessingDrawing" xmlns:wp="http://schemas.openxmlformats.org/drawingml/2006/wordprocessingDrawing" xmlns:w10="urn:schemas-microsoft-com:office:word" xmlns:w="http://schemas.openxmlformats.org/wordprocessingml/2006/main" xmlns:w14="http://schemas.microsoft.com/office/word/2010/wordml" xmlns:w15="http://schemas.microsoft.com/office/word/2012/wordml" xmlns:wpg="http://schemas.microsoft.com/office/word/2010/wordprocessingGroup" xmlns:wpi="http://schemas.microsoft.com/office/word/2010/wordprocessingInk" xmlns:wne="http://schemas.microsoft.com/office/word/2006/wordml" xmlns:wps="http://schemas.microsoft.com/office/word/2010/wordprocessingShape" mc:Ignorable="w14 w15 wp14">
+  <w:endnote w:type="separator" w:id="-1">
+    <w:p>
+      <w:pPr>
+        <w:spacing w:after="0" w:line="240" w:lineRule="auto"/>
+      </w:pPr>
+      <w:r>
+        <w:separator/>
+      </w:r>
+    </w:p>
+  </w:endnote>
+  <w:endnote w:type="continuationSeparator" w:id="0">
+    <w:p>
+      <w:pPr>
+        <w:spacing w:after="0" w:line="240" w:lineRule="auto"/>
+      </w:pPr>
+      <w:r>
+        <w:continuationSeparator/>
+      </w:r>
+    </w:p>
+  </w:endnote>
+</w:endnotes>
+</file>
+
+<file path=word/footnotes.xml><?xml version="1.0" encoding="utf-8"?>
+<w:footnotes xmlns:wpc="http://schemas.microsoft.com/office/word/2010/wordprocessingCanvas" xmlns:mo="http://schemas.microsoft.com/office/mac/office/2008/main" xmlns:mc="http://schemas.openxmlformats.org/markup-compatibility/2006" xmlns:mv="urn:schemas-microsoft-com:mac:vml" xmlns:o="urn:schemas-microsoft-com:office:office" xmlns:r="http://schemas.openxmlformats.org/officeDocument/2006/relationships" xmlns:m="http://schemas.openxmlformats.org/officeDocument/2006/math" xmlns:v="urn:schemas-microsoft-com:vml" xmlns:wp14="http://schemas.microsoft.com/office/word/2010/wordprocessingDrawing" xmlns:wp="http://schemas.openxmlformats.org/drawingml/2006/wordprocessingDrawing" xmlns:w10="urn:schemas-microsoft-com:office:word" xmlns:w="http://schemas.openxmlformats.org/wordprocessingml/2006/main" xmlns:w14="http://schemas.microsoft.com/office/word/2010/wordml" xmlns:w15="http://schemas.microsoft.com/office/word/2012/wordml" xmlns:wpg="http://schemas.microsoft.com/office/word/2010/wordprocessingGroup" xmlns:wpi="http://schemas.microsoft.com/office/word/2010/wordprocessingInk" xmlns:wne="http://schemas.microsoft.com/office/word/2006/wordml" xmlns:wps="http://schemas.microsoft.com/office/word/2010/wordprocessingShape" mc:Ignorable="w14 w15 wp14">
+  <w:footnote w:type="separator" w:id="-1">
+    <w:p>
+      <w:pPr>
+        <w:spacing w:after="0" w:line="240" w:lineRule="auto"/>
+      </w:pPr>
+      <w:r>
+        <w:separator/>
+      </w:r>
+    </w:p>
+  </w:footnote>
+  <w:footnote w:type="continuationSeparator" w:id="0">
+    <w:p>
+      <w:pPr>
+        <w:spacing w:after="0" w:line="240" w:lineRule="auto"/>
+      </w:pPr>
+      <w:r>
+        <w:continuationSeparator/>
+      </w:r>
+    </w:p>
+  </w:footnote>
+</w:footnotes>
 </file>
 
 <file path=word/styles.xml><?xml version="1.0" encoding="utf-8"?>
@@ -735,6 +1296,50 @@
       <w:szCs w:val="32"/>
     </w:rPr>
   </w:style>
+  <w:style w:type="paragraph" w:styleId="Header">
+    <w:name w:val="header"/>
+    <w:basedOn w:val="Normal"/>
+    <w:link w:val="HeaderChar"/>
+    <w:uiPriority w:val="99"/>
+    <w:unhideWhenUsed/>
+    <w:rsid w:val="00E60F94"/>
+    <w:pPr>
+      <w:tabs>
+        <w:tab w:val="center" w:pos="4680"/>
+        <w:tab w:val="right" w:pos="9360"/>
+      </w:tabs>
+      <w:spacing w:after="0" w:line="240" w:lineRule="auto"/>
+    </w:pPr>
+  </w:style>
+  <w:style w:type="character" w:customStyle="1" w:styleId="HeaderChar">
+    <w:name w:val="Header Char"/>
+    <w:basedOn w:val="DefaultParagraphFont"/>
+    <w:link w:val="Header"/>
+    <w:uiPriority w:val="99"/>
+    <w:rsid w:val="00E60F94"/>
+  </w:style>
+  <w:style w:type="paragraph" w:styleId="Footer">
+    <w:name w:val="footer"/>
+    <w:basedOn w:val="Normal"/>
+    <w:link w:val="FooterChar"/>
+    <w:uiPriority w:val="99"/>
+    <w:unhideWhenUsed/>
+    <w:rsid w:val="00E60F94"/>
+    <w:pPr>
+      <w:tabs>
+        <w:tab w:val="center" w:pos="4680"/>
+        <w:tab w:val="right" w:pos="9360"/>
+      </w:tabs>
+      <w:spacing w:after="0" w:line="240" w:lineRule="auto"/>
+    </w:pPr>
+  </w:style>
+  <w:style w:type="character" w:customStyle="1" w:styleId="FooterChar">
+    <w:name w:val="Footer Char"/>
+    <w:basedOn w:val="DefaultParagraphFont"/>
+    <w:link w:val="Footer"/>
+    <w:uiPriority w:val="99"/>
+    <w:rsid w:val="00E60F94"/>
+  </w:style>
 </w:styles>
 </file>
 

</xml_diff>

<commit_message>
* Updated project documentation
</commit_message>
<xml_diff>
--- a/ProjectDocumentation.docx
+++ b/ProjectDocumentation.docx
@@ -1,6 +1,6 @@
 
 <file path=word/document.xml><?xml version="1.0" encoding="utf-8"?>
-<w:document xmlns:wpc="http://schemas.microsoft.com/office/word/2010/wordprocessingCanvas" xmlns:mo="http://schemas.microsoft.com/office/mac/office/2008/main" xmlns:mc="http://schemas.openxmlformats.org/markup-compatibility/2006" xmlns:mv="urn:schemas-microsoft-com:mac:vml" xmlns:o="urn:schemas-microsoft-com:office:office" xmlns:r="http://schemas.openxmlformats.org/officeDocument/2006/relationships" xmlns:m="http://schemas.openxmlformats.org/officeDocument/2006/math" xmlns:v="urn:schemas-microsoft-com:vml" xmlns:wp14="http://schemas.microsoft.com/office/word/2010/wordprocessingDrawing" xmlns:wp="http://schemas.openxmlformats.org/drawingml/2006/wordprocessingDrawing" xmlns:w10="urn:schemas-microsoft-com:office:word" xmlns:w="http://schemas.openxmlformats.org/wordprocessingml/2006/main" xmlns:w14="http://schemas.microsoft.com/office/word/2010/wordml" xmlns:w15="http://schemas.microsoft.com/office/word/2012/wordml" xmlns:wpg="http://schemas.microsoft.com/office/word/2010/wordprocessingGroup" xmlns:wpi="http://schemas.microsoft.com/office/word/2010/wordprocessingInk" xmlns:wne="http://schemas.microsoft.com/office/word/2006/wordml" xmlns:wps="http://schemas.microsoft.com/office/word/2010/wordprocessingShape" mc:Ignorable="w14 w15 wp14">
+<w:document xmlns:wpc="http://schemas.microsoft.com/office/word/2010/wordprocessingCanvas" xmlns:mc="http://schemas.openxmlformats.org/markup-compatibility/2006" xmlns:o="urn:schemas-microsoft-com:office:office" xmlns:r="http://schemas.openxmlformats.org/officeDocument/2006/relationships" xmlns:m="http://schemas.openxmlformats.org/officeDocument/2006/math" xmlns:v="urn:schemas-microsoft-com:vml" xmlns:wp14="http://schemas.microsoft.com/office/word/2010/wordprocessingDrawing" xmlns:wp="http://schemas.openxmlformats.org/drawingml/2006/wordprocessingDrawing" xmlns:w10="urn:schemas-microsoft-com:office:word" xmlns:w="http://schemas.openxmlformats.org/wordprocessingml/2006/main" xmlns:w14="http://schemas.microsoft.com/office/word/2010/wordml" xmlns:w15="http://schemas.microsoft.com/office/word/2012/wordml" xmlns:wpg="http://schemas.microsoft.com/office/word/2010/wordprocessingGroup" xmlns:wpi="http://schemas.microsoft.com/office/word/2010/wordprocessingInk" xmlns:wne="http://schemas.microsoft.com/office/word/2006/wordml" xmlns:wps="http://schemas.microsoft.com/office/word/2010/wordprocessingShape" mc:Ignorable="w14 w15 wp14">
   <w:body>
     <w:p>
       <w:r>
@@ -9,18 +9,15 @@
     </w:p>
     <w:p>
       <w:r>
-        <w:t xml:space="preserve">Chris </w:t>
-      </w:r>
-      <w:proofErr w:type="spellStart"/>
-      <w:r>
-        <w:t>Enck</w:t>
-      </w:r>
-      <w:proofErr w:type="spellEnd"/>
-    </w:p>
-    <w:p>
-      <w:r>
-        <w:t>Scanner</w:t>
-      </w:r>
+        <w:t>Chris Enck</w:t>
+      </w:r>
+    </w:p>
+    <w:p>
+      <w:r>
+        <w:t>Parser</w:t>
+      </w:r>
+      <w:bookmarkStart w:id="0" w:name="_GoBack"/>
+      <w:bookmarkEnd w:id="0"/>
     </w:p>
     <w:p>
       <w:r>
@@ -28,6 +25,17 @@
       </w:r>
     </w:p>
     <w:p/>
+    <w:p>
+      <w:r>
+        <w:rPr>
+          <w:b/>
+        </w:rPr>
+        <w:t>NOTE:</w:t>
+      </w:r>
+      <w:r>
+        <w:t xml:space="preserve"> Test cases have an extra indent for class members. This was fixed in the submitted code, but test case screenshots were not updated.</w:t>
+      </w:r>
+    </w:p>
     <w:p/>
     <w:p>
       <w:pPr>
@@ -44,34 +52,24 @@
     </w:p>
     <w:p>
       <w:r>
-        <w:t xml:space="preserve">Chris </w:t>
-      </w:r>
-      <w:proofErr w:type="spellStart"/>
-      <w:r>
-        <w:t>Enck</w:t>
-      </w:r>
-      <w:proofErr w:type="spellEnd"/>
-      <w:r>
-        <w:t xml:space="preserve">: </w:t>
-      </w:r>
-      <w:r>
-        <w:t>Wrote second half of symbols (for the most part), wrote test cases, tested, and screenshotted them</w:t>
-      </w:r>
-    </w:p>
-    <w:p>
-      <w:r>
-        <w:t xml:space="preserve">Josh </w:t>
-      </w:r>
-      <w:proofErr w:type="spellStart"/>
-      <w:r>
-        <w:t>Pavoncello</w:t>
-      </w:r>
-      <w:proofErr w:type="spellEnd"/>
-      <w:r>
-        <w:t xml:space="preserve">: </w:t>
-      </w:r>
-      <w:r>
-        <w:t>Wrote first half of symbols (for the most part) including the --, ++ operators, tested, prepared team documentation and README.</w:t>
+        <w:t xml:space="preserve">Chris Enck: </w:t>
+      </w:r>
+      <w:r>
+        <w:t>Wrote second half of java cup code for productions, prepared the project documentation, prepared, tested, debugged, and took pictures of test cases.</w:t>
+      </w:r>
+    </w:p>
+    <w:p>
+      <w:r>
+        <w:t xml:space="preserve">Josh Pavoncello: </w:t>
+      </w:r>
+      <w:r>
+        <w:t>Converted the CFG into cup format, w</w:t>
+      </w:r>
+      <w:r>
+        <w:t xml:space="preserve">rote first half of </w:t>
+      </w:r>
+      <w:r>
+        <w:t>java cup code for productions, tested, debugged, prepared the readme.txt, and commented the code.</w:t>
       </w:r>
     </w:p>
     <w:p>
@@ -94,14 +92,10 @@
           <w:b/>
         </w:rPr>
       </w:pPr>
-      <w:proofErr w:type="spellStart"/>
       <w:r>
         <w:lastRenderedPageBreak/>
         <w:t>testForLoop.csx</w:t>
       </w:r>
-      <w:bookmarkStart w:id="0" w:name="_GoBack"/>
-      <w:bookmarkEnd w:id="0"/>
-      <w:proofErr w:type="spellEnd"/>
       <w:r>
         <w:rPr>
           <w:b/>
@@ -214,13 +208,25 @@
     </w:p>
     <w:p>
       <w:pPr>
+        <w:rPr>
+          <w:rFonts w:asciiTheme="majorHAnsi" w:eastAsiaTheme="majorEastAsia" w:hAnsiTheme="majorHAnsi" w:cstheme="majorBidi"/>
+          <w:color w:val="2E74B5" w:themeColor="accent1" w:themeShade="BF"/>
+          <w:sz w:val="32"/>
+          <w:szCs w:val="32"/>
+        </w:rPr>
+      </w:pPr>
+      <w:r>
+        <w:br w:type="page"/>
+      </w:r>
+    </w:p>
+    <w:p>
+      <w:pPr>
         <w:pStyle w:val="Heading1"/>
       </w:pPr>
-      <w:proofErr w:type="spellStart"/>
-      <w:r>
+      <w:r>
+        <w:lastRenderedPageBreak/>
         <w:t>testExpr.csx</w:t>
       </w:r>
-      <w:proofErr w:type="spellEnd"/>
     </w:p>
     <w:p>
       <w:pPr>
@@ -346,21 +352,31 @@
     </w:p>
     <w:p>
       <w:pPr>
+        <w:rPr>
+          <w:rFonts w:asciiTheme="majorHAnsi" w:eastAsiaTheme="majorEastAsia" w:hAnsiTheme="majorHAnsi" w:cstheme="majorBidi"/>
+          <w:color w:val="2E74B5" w:themeColor="accent1" w:themeShade="BF"/>
+          <w:sz w:val="32"/>
+          <w:szCs w:val="32"/>
+        </w:rPr>
+      </w:pPr>
+      <w:r>
+        <w:br w:type="page"/>
+      </w:r>
+    </w:p>
+    <w:p>
+      <w:pPr>
         <w:pStyle w:val="Heading1"/>
       </w:pPr>
-      <w:proofErr w:type="spellStart"/>
-      <w:r>
+      <w:r>
+        <w:lastRenderedPageBreak/>
         <w:t>testClassDecls.csx</w:t>
       </w:r>
-      <w:proofErr w:type="spellEnd"/>
-    </w:p>
-    <w:p/>
-    <w:p>
-      <w:r>
-        <w:rPr>
-          <w:noProof/>
-        </w:rPr>
-        <w:lastRenderedPageBreak/>
+    </w:p>
+    <w:p>
+      <w:r>
+        <w:rPr>
+          <w:noProof/>
+        </w:rPr>
         <w:drawing>
           <wp:inline distT="0" distB="0" distL="0" distR="0" wp14:anchorId="198D1932" wp14:editId="4ED9A3F1">
             <wp:extent cx="5939155" cy="2534920"/>
@@ -466,21 +482,31 @@
     </w:p>
     <w:p>
       <w:pPr>
+        <w:rPr>
+          <w:rFonts w:asciiTheme="majorHAnsi" w:eastAsiaTheme="majorEastAsia" w:hAnsiTheme="majorHAnsi" w:cstheme="majorBidi"/>
+          <w:color w:val="2E74B5" w:themeColor="accent1" w:themeShade="BF"/>
+          <w:sz w:val="32"/>
+          <w:szCs w:val="32"/>
+        </w:rPr>
+      </w:pPr>
+      <w:r>
+        <w:br w:type="page"/>
+      </w:r>
+    </w:p>
+    <w:p>
+      <w:pPr>
         <w:pStyle w:val="Heading1"/>
       </w:pPr>
-      <w:proofErr w:type="spellStart"/>
-      <w:r>
+      <w:r>
+        <w:lastRenderedPageBreak/>
         <w:t>testArray.csx</w:t>
       </w:r>
-      <w:proofErr w:type="spellEnd"/>
-    </w:p>
-    <w:p/>
-    <w:p>
-      <w:r>
-        <w:rPr>
-          <w:noProof/>
-        </w:rPr>
-        <w:lastRenderedPageBreak/>
+    </w:p>
+    <w:p>
+      <w:r>
+        <w:rPr>
+          <w:noProof/>
+        </w:rPr>
         <w:drawing>
           <wp:inline distT="0" distB="0" distL="0" distR="0" wp14:anchorId="2EA661D1" wp14:editId="754EEAA2">
             <wp:extent cx="5894070" cy="3023870"/>
@@ -586,21 +612,31 @@
     </w:p>
     <w:p>
       <w:pPr>
+        <w:rPr>
+          <w:rFonts w:asciiTheme="majorHAnsi" w:eastAsiaTheme="majorEastAsia" w:hAnsiTheme="majorHAnsi" w:cstheme="majorBidi"/>
+          <w:color w:val="2E74B5" w:themeColor="accent1" w:themeShade="BF"/>
+          <w:sz w:val="32"/>
+          <w:szCs w:val="32"/>
+        </w:rPr>
+      </w:pPr>
+      <w:r>
+        <w:br w:type="page"/>
+      </w:r>
+    </w:p>
+    <w:p>
+      <w:pPr>
         <w:pStyle w:val="Heading1"/>
       </w:pPr>
-      <w:proofErr w:type="spellStart"/>
-      <w:r>
+      <w:r>
+        <w:lastRenderedPageBreak/>
         <w:t>testIfElseMissingEndif.csx</w:t>
       </w:r>
-      <w:proofErr w:type="spellEnd"/>
-    </w:p>
-    <w:p/>
-    <w:p>
-      <w:r>
-        <w:rPr>
-          <w:noProof/>
-        </w:rPr>
-        <w:lastRenderedPageBreak/>
+    </w:p>
+    <w:p>
+      <w:r>
+        <w:rPr>
+          <w:noProof/>
+        </w:rPr>
         <w:drawing>
           <wp:inline distT="0" distB="0" distL="0" distR="0" wp14:anchorId="75671E43" wp14:editId="08AF783F">
             <wp:extent cx="1973580" cy="1937385"/>
@@ -710,18 +746,22 @@
           <w:b/>
         </w:rPr>
       </w:pPr>
+      <w:r>
+        <w:rPr>
+          <w:b/>
+        </w:rPr>
+        <w:br w:type="page"/>
+      </w:r>
     </w:p>
     <w:p>
       <w:pPr>
         <w:pStyle w:val="Heading1"/>
       </w:pPr>
-      <w:proofErr w:type="spellStart"/>
-      <w:r>
+      <w:r>
+        <w:lastRenderedPageBreak/>
         <w:t>testWhileLoop.csx</w:t>
       </w:r>
-      <w:proofErr w:type="spellEnd"/>
-    </w:p>
-    <w:p/>
+    </w:p>
     <w:p>
       <w:r>
         <w:rPr>
@@ -832,21 +872,29 @@
     </w:p>
     <w:p>
       <w:pPr>
+        <w:rPr>
+          <w:rFonts w:asciiTheme="majorHAnsi" w:eastAsiaTheme="majorEastAsia" w:hAnsiTheme="majorHAnsi" w:cstheme="majorBidi"/>
+          <w:color w:val="2E74B5" w:themeColor="accent1" w:themeShade="BF"/>
+          <w:sz w:val="32"/>
+          <w:szCs w:val="32"/>
+        </w:rPr>
+      </w:pPr>
+      <w:r>
+        <w:br w:type="page"/>
+      </w:r>
+    </w:p>
+    <w:p>
+      <w:pPr>
         <w:pStyle w:val="Heading1"/>
       </w:pPr>
       <w:r>
         <w:lastRenderedPageBreak/>
         <w:t>testIfElse2.csx</w:t>
       </w:r>
-    </w:p>
-    <w:p/>
-    <w:p/>
-    <w:p>
-      <w:r>
-        <w:rPr>
-          <w:noProof/>
-        </w:rPr>
-        <w:lastRenderedPageBreak/>
+      <w:r>
+        <w:rPr>
+          <w:noProof/>
+        </w:rPr>
         <w:drawing>
           <wp:inline distT="0" distB="0" distL="0" distR="0" wp14:anchorId="116F752E" wp14:editId="4C16F4F7">
             <wp:extent cx="5296535" cy="7650480"/>
@@ -953,6 +1001,19 @@
     </w:p>
     <w:p>
       <w:pPr>
+        <w:rPr>
+          <w:rFonts w:asciiTheme="majorHAnsi" w:eastAsiaTheme="majorEastAsia" w:hAnsiTheme="majorHAnsi" w:cstheme="majorBidi"/>
+          <w:color w:val="2E74B5" w:themeColor="accent1" w:themeShade="BF"/>
+          <w:sz w:val="32"/>
+          <w:szCs w:val="32"/>
+        </w:rPr>
+      </w:pPr>
+      <w:r>
+        <w:br w:type="page"/>
+      </w:r>
+    </w:p>
+    <w:p>
+      <w:pPr>
         <w:pStyle w:val="Heading1"/>
       </w:pPr>
       <w:r>
@@ -962,18 +1023,15 @@
     </w:p>
     <w:p>
       <w:pPr>
+        <w:pStyle w:val="Heading1"/>
+      </w:pPr>
+      <w:r>
         <w:rPr>
           <w:b/>
-        </w:rPr>
-      </w:pPr>
-      <w:r>
-        <w:rPr>
-          <w:b/>
-          <w:noProof/>
-        </w:rPr>
-        <w:lastRenderedPageBreak/>
+          <w:noProof/>
+        </w:rPr>
         <w:drawing>
-          <wp:inline distT="0" distB="0" distL="0" distR="0" wp14:anchorId="23AE912D" wp14:editId="52633662">
+          <wp:inline distT="0" distB="0" distL="0" distR="0" wp14:anchorId="3FAB1247" wp14:editId="20E91379">
             <wp:extent cx="4354830" cy="7061835"/>
             <wp:effectExtent l="0" t="0" r="0" b="0"/>
             <wp:docPr id="74" name="Picture 74" descr="src/TestSnaps/Redo/testIfElse1_input.PNG"/>
@@ -1021,6 +1079,13 @@
           </wp:inline>
         </w:drawing>
       </w:r>
+    </w:p>
+    <w:p>
+      <w:pPr>
+        <w:rPr>
+          <w:b/>
+        </w:rPr>
+      </w:pPr>
       <w:r>
         <w:rPr>
           <w:b/>
@@ -1079,19 +1144,31 @@
     </w:p>
     <w:p>
       <w:pPr>
+        <w:rPr>
+          <w:rFonts w:asciiTheme="majorHAnsi" w:eastAsiaTheme="majorEastAsia" w:hAnsiTheme="majorHAnsi" w:cstheme="majorBidi"/>
+          <w:color w:val="2E74B5" w:themeColor="accent1" w:themeShade="BF"/>
+          <w:sz w:val="32"/>
+          <w:szCs w:val="32"/>
+        </w:rPr>
+      </w:pPr>
+      <w:r>
+        <w:br w:type="page"/>
+      </w:r>
+    </w:p>
+    <w:p>
+      <w:pPr>
         <w:pStyle w:val="Heading1"/>
       </w:pPr>
       <w:r>
+        <w:lastRenderedPageBreak/>
         <w:t>testFunctionCall2.csx</w:t>
       </w:r>
     </w:p>
-    <w:p/>
-    <w:p>
-      <w:r>
-        <w:rPr>
-          <w:noProof/>
-        </w:rPr>
-        <w:lastRenderedPageBreak/>
+    <w:p>
+      <w:r>
+        <w:rPr>
+          <w:noProof/>
+        </w:rPr>
         <w:drawing>
           <wp:inline distT="0" distB="0" distL="0" distR="0" wp14:anchorId="7447E37E" wp14:editId="33ECAF48">
             <wp:extent cx="3259455" cy="2290445"/>
@@ -1204,15 +1281,32 @@
     </w:p>
     <w:p>
       <w:pPr>
+        <w:rPr>
+          <w:rFonts w:asciiTheme="majorHAnsi" w:eastAsiaTheme="majorEastAsia" w:hAnsiTheme="majorHAnsi" w:cstheme="majorBidi"/>
+          <w:color w:val="2E74B5" w:themeColor="accent1" w:themeShade="BF"/>
+          <w:sz w:val="32"/>
+          <w:szCs w:val="32"/>
+        </w:rPr>
+      </w:pPr>
+      <w:r>
+        <w:br w:type="page"/>
+      </w:r>
+    </w:p>
+    <w:p>
+      <w:pPr>
         <w:pStyle w:val="Heading1"/>
       </w:pPr>
-      <w:proofErr w:type="spellStart"/>
-      <w:r>
+      <w:r>
+        <w:lastRenderedPageBreak/>
         <w:t>testFunctionCall.csx</w:t>
       </w:r>
-      <w:proofErr w:type="spellEnd"/>
-    </w:p>
-    <w:p>
+    </w:p>
+    <w:p>
+      <w:pPr>
+        <w:rPr>
+          <w:noProof/>
+        </w:rPr>
+      </w:pPr>
       <w:r>
         <w:rPr>
           <w:noProof/>
@@ -1266,6 +1360,8 @@
           </wp:inline>
         </w:drawing>
       </w:r>
+    </w:p>
+    <w:p>
       <w:r>
         <w:rPr>
           <w:noProof/>
@@ -1447,7 +1543,6 @@
       <w:pPr>
         <w:pStyle w:val="Heading1"/>
       </w:pPr>
-      <w:proofErr w:type="spellStart"/>
       <w:r>
         <w:lastRenderedPageBreak/>
         <w:t>testReadPrint</w:t>
@@ -1455,7 +1550,6 @@
       <w:r>
         <w:t>.csx</w:t>
       </w:r>
-      <w:proofErr w:type="spellEnd"/>
     </w:p>
     <w:p>
       <w:pPr>
@@ -1579,7 +1673,7 @@
 </file>
 
 <file path=word/endnotes.xml><?xml version="1.0" encoding="utf-8"?>
-<w:endnotes xmlns:wpc="http://schemas.microsoft.com/office/word/2010/wordprocessingCanvas" xmlns:mo="http://schemas.microsoft.com/office/mac/office/2008/main" xmlns:mc="http://schemas.openxmlformats.org/markup-compatibility/2006" xmlns:mv="urn:schemas-microsoft-com:mac:vml" xmlns:o="urn:schemas-microsoft-com:office:office" xmlns:r="http://schemas.openxmlformats.org/officeDocument/2006/relationships" xmlns:m="http://schemas.openxmlformats.org/officeDocument/2006/math" xmlns:v="urn:schemas-microsoft-com:vml" xmlns:wp14="http://schemas.microsoft.com/office/word/2010/wordprocessingDrawing" xmlns:wp="http://schemas.openxmlformats.org/drawingml/2006/wordprocessingDrawing" xmlns:w10="urn:schemas-microsoft-com:office:word" xmlns:w="http://schemas.openxmlformats.org/wordprocessingml/2006/main" xmlns:w14="http://schemas.microsoft.com/office/word/2010/wordml" xmlns:w15="http://schemas.microsoft.com/office/word/2012/wordml" xmlns:wpg="http://schemas.microsoft.com/office/word/2010/wordprocessingGroup" xmlns:wpi="http://schemas.microsoft.com/office/word/2010/wordprocessingInk" xmlns:wne="http://schemas.microsoft.com/office/word/2006/wordml" xmlns:wps="http://schemas.microsoft.com/office/word/2010/wordprocessingShape" mc:Ignorable="w14 w15 wp14">
+<w:endnotes xmlns:wpc="http://schemas.microsoft.com/office/word/2010/wordprocessingCanvas" xmlns:mc="http://schemas.openxmlformats.org/markup-compatibility/2006" xmlns:o="urn:schemas-microsoft-com:office:office" xmlns:r="http://schemas.openxmlformats.org/officeDocument/2006/relationships" xmlns:m="http://schemas.openxmlformats.org/officeDocument/2006/math" xmlns:v="urn:schemas-microsoft-com:vml" xmlns:wp14="http://schemas.microsoft.com/office/word/2010/wordprocessingDrawing" xmlns:wp="http://schemas.openxmlformats.org/drawingml/2006/wordprocessingDrawing" xmlns:w10="urn:schemas-microsoft-com:office:word" xmlns:w="http://schemas.openxmlformats.org/wordprocessingml/2006/main" xmlns:w14="http://schemas.microsoft.com/office/word/2010/wordml" xmlns:w15="http://schemas.microsoft.com/office/word/2012/wordml" xmlns:wpg="http://schemas.microsoft.com/office/word/2010/wordprocessingGroup" xmlns:wpi="http://schemas.microsoft.com/office/word/2010/wordprocessingInk" xmlns:wne="http://schemas.microsoft.com/office/word/2006/wordml" xmlns:wps="http://schemas.microsoft.com/office/word/2010/wordprocessingShape" mc:Ignorable="w14 w15 wp14">
   <w:endnote w:type="separator" w:id="-1">
     <w:p>
       <w:pPr>
@@ -1604,7 +1698,7 @@
 </file>
 
 <file path=word/footnotes.xml><?xml version="1.0" encoding="utf-8"?>
-<w:footnotes xmlns:wpc="http://schemas.microsoft.com/office/word/2010/wordprocessingCanvas" xmlns:mo="http://schemas.microsoft.com/office/mac/office/2008/main" xmlns:mc="http://schemas.openxmlformats.org/markup-compatibility/2006" xmlns:mv="urn:schemas-microsoft-com:mac:vml" xmlns:o="urn:schemas-microsoft-com:office:office" xmlns:r="http://schemas.openxmlformats.org/officeDocument/2006/relationships" xmlns:m="http://schemas.openxmlformats.org/officeDocument/2006/math" xmlns:v="urn:schemas-microsoft-com:vml" xmlns:wp14="http://schemas.microsoft.com/office/word/2010/wordprocessingDrawing" xmlns:wp="http://schemas.openxmlformats.org/drawingml/2006/wordprocessingDrawing" xmlns:w10="urn:schemas-microsoft-com:office:word" xmlns:w="http://schemas.openxmlformats.org/wordprocessingml/2006/main" xmlns:w14="http://schemas.microsoft.com/office/word/2010/wordml" xmlns:w15="http://schemas.microsoft.com/office/word/2012/wordml" xmlns:wpg="http://schemas.microsoft.com/office/word/2010/wordprocessingGroup" xmlns:wpi="http://schemas.microsoft.com/office/word/2010/wordprocessingInk" xmlns:wne="http://schemas.microsoft.com/office/word/2006/wordml" xmlns:wps="http://schemas.microsoft.com/office/word/2010/wordprocessingShape" mc:Ignorable="w14 w15 wp14">
+<w:footnotes xmlns:wpc="http://schemas.microsoft.com/office/word/2010/wordprocessingCanvas" xmlns:mc="http://schemas.openxmlformats.org/markup-compatibility/2006" xmlns:o="urn:schemas-microsoft-com:office:office" xmlns:r="http://schemas.openxmlformats.org/officeDocument/2006/relationships" xmlns:m="http://schemas.openxmlformats.org/officeDocument/2006/math" xmlns:v="urn:schemas-microsoft-com:vml" xmlns:wp14="http://schemas.microsoft.com/office/word/2010/wordprocessingDrawing" xmlns:wp="http://schemas.openxmlformats.org/drawingml/2006/wordprocessingDrawing" xmlns:w10="urn:schemas-microsoft-com:office:word" xmlns:w="http://schemas.openxmlformats.org/wordprocessingml/2006/main" xmlns:w14="http://schemas.microsoft.com/office/word/2010/wordml" xmlns:w15="http://schemas.microsoft.com/office/word/2012/wordml" xmlns:wpg="http://schemas.microsoft.com/office/word/2010/wordprocessingGroup" xmlns:wpi="http://schemas.microsoft.com/office/word/2010/wordprocessingInk" xmlns:wne="http://schemas.microsoft.com/office/word/2006/wordml" xmlns:wps="http://schemas.microsoft.com/office/word/2010/wordprocessingShape" mc:Ignorable="w14 w15 wp14">
   <w:footnote w:type="separator" w:id="-1">
     <w:p>
       <w:pPr>
@@ -1645,7 +1739,7 @@
       </w:pPr>
     </w:pPrDefault>
   </w:docDefaults>
-  <w:latentStyles w:defLockedState="0" w:defUIPriority="99" w:defSemiHidden="0" w:defUnhideWhenUsed="0" w:defQFormat="0" w:count="380">
+  <w:latentStyles w:defLockedState="0" w:defUIPriority="99" w:defSemiHidden="0" w:defUnhideWhenUsed="0" w:defQFormat="0" w:count="371">
     <w:lsdException w:name="Normal" w:uiPriority="0" w:qFormat="1"/>
     <w:lsdException w:name="heading 1" w:uiPriority="9" w:qFormat="1"/>
     <w:lsdException w:name="heading 2" w:semiHidden="1" w:uiPriority="9" w:unhideWhenUsed="1" w:qFormat="1"/>

</xml_diff>